<commit_message>
updated resume with cog sci
</commit_message>
<xml_diff>
--- a/Resume2017.docx
+++ b/Resume2017.docx
@@ -2,8 +2,6 @@
 <file path=word/document.xml><?xml version="1.0" encoding="utf-8"?>
 <w:document xmlns:wpc="http://schemas.microsoft.com/office/word/2010/wordprocessingCanvas" xmlns:mc="http://schemas.openxmlformats.org/markup-compatibility/2006" xmlns:o="urn:schemas-microsoft-com:office:office" xmlns:r="http://schemas.openxmlformats.org/officeDocument/2006/relationships" xmlns:m="http://schemas.openxmlformats.org/officeDocument/2006/math" xmlns:v="urn:schemas-microsoft-com:vml" xmlns:wp14="http://schemas.microsoft.com/office/word/2010/wordprocessingDrawing" xmlns:wp="http://schemas.openxmlformats.org/drawingml/2006/wordprocessingDrawing" xmlns:w10="urn:schemas-microsoft-com:office:word" xmlns:w="http://schemas.openxmlformats.org/wordprocessingml/2006/main" xmlns:w14="http://schemas.microsoft.com/office/word/2010/wordml" xmlns:w15="http://schemas.microsoft.com/office/word/2012/wordml" xmlns:wpg="http://schemas.microsoft.com/office/word/2010/wordprocessingGroup" xmlns:wpi="http://schemas.microsoft.com/office/word/2010/wordprocessingInk" xmlns:wne="http://schemas.microsoft.com/office/word/2006/wordml" xmlns:wps="http://schemas.microsoft.com/office/word/2010/wordprocessingShape" mc:Ignorable="w14 w15 wp14">
   <w:body>
-    <w:bookmarkStart w:id="0" w:name="_GoBack"/>
-    <w:bookmarkEnd w:id="0"/>
     <w:p>
       <w:pPr>
         <w:rPr>
@@ -905,7 +903,31 @@
           <w:i/>
           <w:sz w:val="22"/>
         </w:rPr>
-        <w:t>Expected B.S. in Computer Science</w:t>
+        <w:t>Expected B.</w:t>
+      </w:r>
+      <w:r>
+        <w:rPr>
+          <w:rFonts w:ascii="Roboto" w:hAnsi="Roboto"/>
+          <w:i/>
+          <w:sz w:val="22"/>
+        </w:rPr>
+        <w:t>A</w:t>
+      </w:r>
+      <w:r>
+        <w:rPr>
+          <w:rFonts w:ascii="Roboto" w:hAnsi="Roboto"/>
+          <w:i/>
+          <w:sz w:val="22"/>
+        </w:rPr>
+        <w:t xml:space="preserve">. in </w:t>
+      </w:r>
+      <w:r>
+        <w:rPr>
+          <w:rFonts w:ascii="Roboto" w:hAnsi="Roboto"/>
+          <w:i/>
+          <w:sz w:val="22"/>
+        </w:rPr>
+        <w:t xml:space="preserve">Cognitive Science </w:t>
       </w:r>
     </w:p>
     <w:p>
@@ -1105,7 +1127,16 @@
           <w:rFonts w:ascii="Roboto" w:hAnsi="Roboto"/>
           <w:i/>
         </w:rPr>
-        <w:t>Adobe Photoshop, Adobe Premiere, Solidworks, Android Studio, Intellij</w:t>
+        <w:t>Adobe Photoshop, Adob</w:t>
+      </w:r>
+      <w:bookmarkStart w:id="0" w:name="_GoBack"/>
+      <w:bookmarkEnd w:id="0"/>
+      <w:r>
+        <w:rPr>
+          <w:rFonts w:ascii="Roboto" w:hAnsi="Roboto"/>
+          <w:i/>
+        </w:rPr>
+        <w:t>e Premiere, Solidworks, Android Studio, Intellij</w:t>
       </w:r>
     </w:p>
     <w:p>
@@ -1393,19 +1424,11 @@
         </w:rPr>
         <w:tab/>
       </w:r>
-      <w:proofErr w:type="spellStart"/>
-      <w:r>
-        <w:rPr>
-          <w:rFonts w:ascii="Roboto" w:hAnsi="Roboto"/>
-        </w:rPr>
-        <w:t>AiFred</w:t>
-      </w:r>
-      <w:proofErr w:type="spellEnd"/>
-      <w:r>
-        <w:rPr>
-          <w:rFonts w:ascii="Roboto" w:hAnsi="Roboto"/>
-        </w:rPr>
-        <w:t xml:space="preserve">: </w:t>
+      <w:r>
+        <w:rPr>
+          <w:rFonts w:ascii="Roboto" w:hAnsi="Roboto"/>
+        </w:rPr>
+        <w:t xml:space="preserve">AiFred: </w:t>
       </w:r>
       <w:r>
         <w:rPr>
@@ -2619,7 +2642,7 @@
 </file>
 
 <file path=customXml/itemProps1.xml><?xml version="1.0" encoding="utf-8"?>
-<ds:datastoreItem xmlns:ds="http://schemas.openxmlformats.org/officeDocument/2006/customXml" ds:itemID="{2A620E3B-857B-4046-A7C7-3BA3132E574B}">
+<ds:datastoreItem xmlns:ds="http://schemas.openxmlformats.org/officeDocument/2006/customXml" ds:itemID="{AF8547DD-11B2-4DA9-B922-FCAEB87210FB}">
   <ds:schemaRefs>
     <ds:schemaRef ds:uri="http://schemas.openxmlformats.org/officeDocument/2006/bibliography"/>
   </ds:schemaRefs>

</xml_diff>

<commit_message>
completed update of resume to reflect new year
</commit_message>
<xml_diff>
--- a/Resume2017.docx
+++ b/Resume2017.docx
@@ -325,766 +325,760 @@
           <w:rFonts w:ascii="Roboto" w:hAnsi="Roboto"/>
           <w:b/>
         </w:rPr>
-        <w:t xml:space="preserve"> </w:t>
-      </w:r>
-      <w:r>
-        <w:rPr>
-          <w:rFonts w:ascii="Roboto" w:hAnsi="Roboto"/>
-          <w:b/>
-        </w:rPr>
-        <w:t>Internship: Sparta Systems</w:t>
-      </w:r>
-      <w:r>
-        <w:rPr>
-          <w:rFonts w:ascii="Roboto" w:hAnsi="Roboto"/>
-          <w:b/>
-        </w:rPr>
-        <w:tab/>
-      </w:r>
-      <w:r>
-        <w:rPr>
-          <w:rFonts w:ascii="Roboto" w:hAnsi="Roboto"/>
-        </w:rPr>
-        <w:t>May – August 2016</w:t>
-      </w:r>
-    </w:p>
-    <w:p>
-      <w:pPr>
-        <w:tabs>
-          <w:tab w:val="left" w:pos="720"/>
-          <w:tab w:val="left" w:pos="1080"/>
-        </w:tabs>
-        <w:rPr>
-          <w:rFonts w:ascii="Roboto" w:hAnsi="Roboto"/>
-          <w:i/>
-        </w:rPr>
-      </w:pPr>
-      <w:r>
-        <w:rPr>
-          <w:rFonts w:ascii="Roboto" w:hAnsi="Roboto"/>
-        </w:rPr>
-        <w:tab/>
-      </w:r>
-      <w:r>
-        <w:rPr>
-          <w:rFonts w:ascii="Roboto" w:hAnsi="Roboto"/>
-        </w:rPr>
-        <w:tab/>
-      </w:r>
-      <w:r>
-        <w:rPr>
-          <w:rFonts w:ascii="Roboto" w:hAnsi="Roboto"/>
-          <w:i/>
-        </w:rPr>
-        <w:t>Refactored 15 year old java codebase</w:t>
-      </w:r>
-    </w:p>
-    <w:p>
-      <w:pPr>
-        <w:tabs>
-          <w:tab w:val="left" w:pos="720"/>
-          <w:tab w:val="left" w:pos="1080"/>
-          <w:tab w:val="right" w:pos="10800"/>
-        </w:tabs>
-        <w:rPr>
-          <w:rFonts w:ascii="Roboto" w:hAnsi="Roboto"/>
-        </w:rPr>
-      </w:pPr>
-      <w:r>
-        <w:rPr>
-          <w:rFonts w:ascii="Roboto" w:hAnsi="Roboto"/>
-          <w:i/>
-        </w:rPr>
-        <w:tab/>
-      </w:r>
-      <w:r>
-        <w:rPr>
-          <w:rFonts w:ascii="Roboto" w:hAnsi="Roboto"/>
-          <w:i/>
-        </w:rPr>
-        <w:tab/>
-        <w:t>Re-designed front end of web-app with new UX using less and HTML</w:t>
-      </w:r>
-      <w:r>
-        <w:rPr>
-          <w:rFonts w:ascii="Roboto" w:hAnsi="Roboto"/>
-        </w:rPr>
-        <w:t xml:space="preserve"> </w:t>
-      </w:r>
-    </w:p>
-    <w:p>
-      <w:pPr>
-        <w:tabs>
-          <w:tab w:val="left" w:pos="720"/>
-          <w:tab w:val="left" w:pos="1080"/>
-          <w:tab w:val="right" w:pos="10800"/>
-        </w:tabs>
-        <w:rPr>
-          <w:rFonts w:ascii="Roboto" w:hAnsi="Roboto"/>
-        </w:rPr>
-      </w:pPr>
-      <w:r>
-        <w:rPr>
-          <w:rFonts w:ascii="Roboto" w:hAnsi="Roboto"/>
-          <w:sz w:val="32"/>
-        </w:rPr>
-        <w:tab/>
-      </w:r>
-      <w:r>
-        <w:rPr>
-          <w:rFonts w:ascii="Roboto" w:hAnsi="Roboto"/>
-          <w:sz w:val="32"/>
-        </w:rPr>
-        <w:softHyphen/>
-      </w:r>
-      <w:r>
-        <w:rPr>
-          <w:rFonts w:ascii="Roboto" w:hAnsi="Roboto"/>
-          <w:sz w:val="32"/>
-        </w:rPr>
-        <w:softHyphen/>
-      </w:r>
-      <w:r>
-        <w:rPr>
-          <w:rFonts w:ascii="Roboto" w:hAnsi="Roboto"/>
-          <w:b/>
-        </w:rPr>
-        <w:t>Mentor for East Brunswick High School Robotics Team</w:t>
-      </w:r>
-      <w:r>
-        <w:rPr>
-          <w:rFonts w:ascii="Roboto" w:hAnsi="Roboto"/>
-          <w:b/>
-        </w:rPr>
-        <w:tab/>
-      </w:r>
-      <w:r>
-        <w:rPr>
-          <w:rFonts w:ascii="Roboto" w:hAnsi="Roboto"/>
-        </w:rPr>
-        <w:t>March 2016 – Present</w:t>
-      </w:r>
-    </w:p>
-    <w:p>
-      <w:pPr>
-        <w:tabs>
-          <w:tab w:val="left" w:pos="720"/>
-          <w:tab w:val="left" w:pos="1080"/>
-          <w:tab w:val="right" w:pos="10800"/>
-        </w:tabs>
-        <w:rPr>
-          <w:rFonts w:ascii="Roboto" w:hAnsi="Roboto"/>
-          <w:i/>
-        </w:rPr>
-      </w:pPr>
-      <w:r>
-        <w:rPr>
-          <w:rFonts w:ascii="Roboto" w:hAnsi="Roboto"/>
-        </w:rPr>
-        <w:tab/>
-      </w:r>
-      <w:r>
-        <w:rPr>
-          <w:rFonts w:ascii="Roboto" w:hAnsi="Roboto"/>
-        </w:rPr>
-        <w:tab/>
-      </w:r>
-      <w:r>
-        <w:rPr>
-          <w:rFonts w:ascii="Roboto" w:hAnsi="Roboto"/>
-          <w:i/>
-        </w:rPr>
-        <w:t xml:space="preserve">Lead formation of new FIRST robotics team to compete in rookie season in 2017 </w:t>
-      </w:r>
-    </w:p>
-    <w:p>
-      <w:pPr>
-        <w:tabs>
-          <w:tab w:val="left" w:pos="720"/>
-          <w:tab w:val="left" w:pos="1080"/>
-          <w:tab w:val="right" w:pos="10800"/>
-        </w:tabs>
-        <w:rPr>
-          <w:rFonts w:ascii="Roboto" w:hAnsi="Roboto"/>
-        </w:rPr>
-      </w:pPr>
-      <w:r>
-        <w:rPr>
-          <w:rFonts w:ascii="Roboto" w:hAnsi="Roboto"/>
-        </w:rPr>
-        <w:tab/>
-      </w:r>
-      <w:r>
-        <w:rPr>
-          <w:rFonts w:ascii="Roboto" w:hAnsi="Roboto"/>
-          <w:b/>
-        </w:rPr>
-        <w:t>Dance Instructor/Graphic Designer: Nrithya</w:t>
-      </w:r>
-      <w:r>
-        <w:rPr>
-          <w:rFonts w:ascii="Roboto" w:hAnsi="Roboto"/>
-          <w:b/>
-        </w:rPr>
-        <w:softHyphen/>
-      </w:r>
-      <w:r>
-        <w:rPr>
-          <w:rFonts w:ascii="Roboto" w:hAnsi="Roboto"/>
-          <w:b/>
-        </w:rPr>
-        <w:softHyphen/>
-      </w:r>
-      <w:r>
-        <w:rPr>
-          <w:rFonts w:ascii="Roboto" w:hAnsi="Roboto"/>
-          <w:b/>
-        </w:rPr>
-        <w:softHyphen/>
-      </w:r>
-      <w:r>
-        <w:rPr>
-          <w:rFonts w:ascii="Roboto" w:hAnsi="Roboto"/>
-          <w:b/>
-        </w:rPr>
-        <w:softHyphen/>
-      </w:r>
-      <w:r>
-        <w:rPr>
-          <w:rFonts w:ascii="Roboto" w:hAnsi="Roboto"/>
-          <w:b/>
-        </w:rPr>
-        <w:t>njali School of Dance</w:t>
-      </w:r>
-      <w:r>
-        <w:rPr>
-          <w:rFonts w:ascii="Roboto" w:hAnsi="Roboto"/>
-          <w:b/>
-        </w:rPr>
-        <w:tab/>
-      </w:r>
-      <w:r>
-        <w:rPr>
-          <w:rFonts w:ascii="Roboto" w:hAnsi="Roboto"/>
-        </w:rPr>
-        <w:t>August 2012 – Present</w:t>
-      </w:r>
-    </w:p>
-    <w:p>
-      <w:pPr>
-        <w:tabs>
-          <w:tab w:val="left" w:pos="720"/>
-          <w:tab w:val="left" w:pos="1080"/>
-          <w:tab w:val="right" w:pos="10800"/>
-        </w:tabs>
-        <w:rPr>
-          <w:rFonts w:ascii="Roboto" w:hAnsi="Roboto"/>
-          <w:i/>
-        </w:rPr>
-      </w:pPr>
-      <w:r>
-        <w:rPr>
-          <w:rFonts w:ascii="Roboto" w:hAnsi="Roboto"/>
-        </w:rPr>
-        <w:tab/>
-      </w:r>
-      <w:r>
-        <w:rPr>
-          <w:rFonts w:ascii="Roboto" w:hAnsi="Roboto"/>
-        </w:rPr>
-        <w:tab/>
-      </w:r>
-      <w:r>
-        <w:rPr>
-          <w:rFonts w:ascii="Roboto" w:hAnsi="Roboto"/>
-          <w:i/>
-        </w:rPr>
-        <w:t>Performing artist and instructor for young aspiring Bharatanatyam students</w:t>
-      </w:r>
-    </w:p>
-    <w:p>
-      <w:pPr>
-        <w:tabs>
-          <w:tab w:val="left" w:pos="720"/>
-          <w:tab w:val="left" w:pos="1080"/>
-          <w:tab w:val="right" w:pos="10800"/>
-        </w:tabs>
-        <w:rPr>
-          <w:rFonts w:ascii="Roboto" w:hAnsi="Roboto"/>
-        </w:rPr>
-      </w:pPr>
-      <w:r>
-        <w:rPr>
-          <w:rFonts w:ascii="Roboto" w:hAnsi="Roboto"/>
-          <w:i/>
-        </w:rPr>
-        <w:tab/>
-      </w:r>
-      <w:r>
-        <w:rPr>
-          <w:rFonts w:ascii="Roboto" w:hAnsi="Roboto"/>
-          <w:i/>
-        </w:rPr>
-        <w:tab/>
-        <w:t>Design advertising/marketing material for company productions and performances</w:t>
-      </w:r>
-      <w:r>
-        <w:rPr>
-          <w:rFonts w:ascii="Roboto" w:hAnsi="Roboto"/>
-        </w:rPr>
-        <w:t xml:space="preserve"> </w:t>
-      </w:r>
-    </w:p>
-    <w:p>
-      <w:pPr>
-        <w:tabs>
-          <w:tab w:val="left" w:pos="720"/>
-          <w:tab w:val="left" w:pos="1080"/>
-          <w:tab w:val="right" w:pos="10800"/>
-        </w:tabs>
-        <w:rPr>
-          <w:rFonts w:ascii="Roboto" w:hAnsi="Roboto"/>
-        </w:rPr>
-      </w:pPr>
-      <w:r>
-        <w:rPr>
-          <w:rFonts w:ascii="Roboto" w:hAnsi="Roboto"/>
-        </w:rPr>
-        <w:tab/>
-      </w:r>
-      <w:r>
-        <w:rPr>
-          <w:rFonts w:ascii="Roboto" w:hAnsi="Roboto"/>
-          <w:b/>
-        </w:rPr>
-        <w:t xml:space="preserve">Internship: Nibbly/Worldview </w:t>
-      </w:r>
-      <w:r>
-        <w:rPr>
-          <w:rFonts w:ascii="Roboto" w:hAnsi="Roboto"/>
-          <w:b/>
-        </w:rPr>
-        <w:tab/>
-      </w:r>
-      <w:r>
-        <w:rPr>
-          <w:rFonts w:ascii="Roboto" w:hAnsi="Roboto"/>
-        </w:rPr>
-        <w:t>June – August 2015</w:t>
-      </w:r>
-    </w:p>
-    <w:p>
-      <w:pPr>
-        <w:tabs>
-          <w:tab w:val="left" w:pos="720"/>
-          <w:tab w:val="left" w:pos="1080"/>
-          <w:tab w:val="right" w:pos="10800"/>
-        </w:tabs>
-        <w:rPr>
-          <w:rFonts w:ascii="Roboto" w:hAnsi="Roboto"/>
-          <w:i/>
-        </w:rPr>
-      </w:pPr>
-      <w:r>
-        <w:rPr>
-          <w:rFonts w:ascii="Roboto" w:hAnsi="Roboto"/>
-        </w:rPr>
-        <w:tab/>
-      </w:r>
-      <w:r>
-        <w:rPr>
-          <w:rFonts w:ascii="Roboto" w:hAnsi="Roboto"/>
-        </w:rPr>
-        <w:tab/>
-      </w:r>
-      <w:r>
-        <w:rPr>
-          <w:rFonts w:ascii="Roboto" w:hAnsi="Roboto"/>
-          <w:i/>
-        </w:rPr>
-        <w:t>Developed and designed Android App for tech startup</w:t>
-      </w:r>
-    </w:p>
-    <w:p>
-      <w:pPr>
-        <w:tabs>
-          <w:tab w:val="left" w:pos="720"/>
-          <w:tab w:val="left" w:pos="1080"/>
-          <w:tab w:val="right" w:pos="10800"/>
-        </w:tabs>
-        <w:rPr>
-          <w:rFonts w:ascii="Roboto" w:hAnsi="Roboto"/>
-        </w:rPr>
-      </w:pPr>
-      <w:r>
-        <w:rPr>
-          <w:rFonts w:ascii="Roboto" w:hAnsi="Roboto"/>
-        </w:rPr>
-        <w:tab/>
-      </w:r>
-      <w:r>
-        <w:rPr>
-          <w:rFonts w:ascii="Roboto" w:hAnsi="Roboto"/>
-          <w:b/>
-        </w:rPr>
-        <w:t>Photographer/Videographer: Nrithyanjali Institute of Dance</w:t>
-      </w:r>
-      <w:r>
-        <w:rPr>
-          <w:rFonts w:ascii="Roboto" w:hAnsi="Roboto"/>
-        </w:rPr>
-        <w:tab/>
-        <w:t>July – August 2015</w:t>
-      </w:r>
-    </w:p>
-    <w:p>
-      <w:pPr>
-        <w:tabs>
-          <w:tab w:val="left" w:pos="720"/>
-          <w:tab w:val="left" w:pos="1080"/>
-          <w:tab w:val="right" w:pos="10800"/>
-        </w:tabs>
-        <w:rPr>
-          <w:rFonts w:ascii="Roboto" w:hAnsi="Roboto"/>
-          <w:i/>
-        </w:rPr>
-      </w:pPr>
-      <w:r>
-        <w:rPr>
-          <w:rFonts w:ascii="Roboto" w:hAnsi="Roboto"/>
-        </w:rPr>
-        <w:tab/>
-      </w:r>
-      <w:r>
-        <w:rPr>
-          <w:rFonts w:ascii="Roboto" w:hAnsi="Roboto"/>
-        </w:rPr>
-        <w:tab/>
-      </w:r>
-      <w:r>
-        <w:rPr>
-          <w:rFonts w:ascii="Roboto" w:hAnsi="Roboto"/>
-          <w:i/>
-        </w:rPr>
-        <w:t xml:space="preserve">Recorded and Edited Bharatanatyam Arangetram (dance recital) videos </w:t>
-      </w:r>
-    </w:p>
-    <w:p>
-      <w:pPr>
-        <w:tabs>
-          <w:tab w:val="left" w:pos="720"/>
-          <w:tab w:val="left" w:pos="1080"/>
-          <w:tab w:val="right" w:pos="10800"/>
-        </w:tabs>
-        <w:rPr>
-          <w:rFonts w:ascii="Roboto" w:hAnsi="Roboto"/>
-        </w:rPr>
-      </w:pPr>
-      <w:r>
-        <w:rPr>
-          <w:rFonts w:ascii="Roboto" w:hAnsi="Roboto"/>
-        </w:rPr>
-        <w:tab/>
-      </w:r>
-      <w:r>
-        <w:rPr>
-          <w:rFonts w:ascii="Roboto" w:hAnsi="Roboto"/>
-          <w:b/>
-        </w:rPr>
-        <w:t>Research Internship: Stevens Institute of Technology</w:t>
-      </w:r>
-      <w:r>
-        <w:rPr>
-          <w:rFonts w:ascii="Roboto" w:hAnsi="Roboto"/>
-          <w:b/>
-        </w:rPr>
-        <w:tab/>
-      </w:r>
-      <w:r>
-        <w:rPr>
-          <w:rFonts w:ascii="Roboto" w:hAnsi="Roboto"/>
-        </w:rPr>
-        <w:t>June – August 2014</w:t>
-      </w:r>
-    </w:p>
-    <w:p>
-      <w:pPr>
-        <w:tabs>
-          <w:tab w:val="left" w:pos="720"/>
-          <w:tab w:val="left" w:pos="1080"/>
-        </w:tabs>
-        <w:rPr>
-          <w:rFonts w:ascii="Roboto" w:hAnsi="Roboto"/>
-          <w:i/>
-        </w:rPr>
-      </w:pPr>
-      <w:r>
-        <w:rPr>
-          <w:rFonts w:ascii="Roboto" w:hAnsi="Roboto"/>
-        </w:rPr>
-        <w:tab/>
-      </w:r>
-      <w:r>
-        <w:rPr>
-          <w:rFonts w:ascii="Roboto" w:hAnsi="Roboto"/>
-        </w:rPr>
-        <w:tab/>
-      </w:r>
-      <w:r>
-        <w:rPr>
-          <w:rFonts w:ascii="Roboto" w:hAnsi="Roboto"/>
-          <w:i/>
-        </w:rPr>
-        <w:t>Worked in mechanical engineering lab t</w:t>
-      </w:r>
-      <w:r>
-        <w:rPr>
-          <w:rFonts w:ascii="Roboto" w:hAnsi="Roboto"/>
-          <w:i/>
-        </w:rPr>
-        <w:t>o develop autonomous 3D scanner</w:t>
-      </w:r>
-      <w:r>
-        <w:rPr>
-          <w:rFonts w:ascii="Roboto" w:hAnsi="Roboto"/>
-        </w:rPr>
-        <w:tab/>
-      </w:r>
-    </w:p>
-    <w:p>
-      <w:pPr>
-        <w:rPr>
-          <w:rFonts w:ascii="Roboto" w:hAnsi="Roboto"/>
-        </w:rPr>
-      </w:pPr>
-    </w:p>
-    <w:p>
-      <w:pPr>
-        <w:rPr>
-          <w:rFonts w:ascii="Roboto" w:hAnsi="Roboto"/>
-          <w:sz w:val="32"/>
-        </w:rPr>
-      </w:pPr>
-      <w:r>
-        <w:rPr>
-          <w:rFonts w:ascii="Roboto" w:hAnsi="Roboto"/>
-          <w:sz w:val="32"/>
-        </w:rPr>
-        <w:t>Education</w:t>
-      </w:r>
-    </w:p>
-    <w:p>
-      <w:pPr>
-        <w:tabs>
-          <w:tab w:val="right" w:pos="10800"/>
-        </w:tabs>
-        <w:ind w:firstLine="720"/>
-        <w:rPr>
-          <w:rFonts w:ascii="Roboto" w:hAnsi="Roboto"/>
-        </w:rPr>
-      </w:pPr>
-      <w:r>
-        <w:rPr>
-          <w:rFonts w:ascii="Roboto" w:hAnsi="Roboto"/>
-          <w:b/>
-        </w:rPr>
-        <w:t>Rutgers University New Brunswick</w:t>
-      </w:r>
-      <w:r>
-        <w:rPr>
-          <w:rFonts w:ascii="Roboto" w:hAnsi="Roboto"/>
-        </w:rPr>
-        <w:tab/>
-        <w:t>Class of 2019</w:t>
-      </w:r>
-    </w:p>
-    <w:p>
-      <w:pPr>
-        <w:tabs>
-          <w:tab w:val="left" w:pos="1080"/>
-          <w:tab w:val="right" w:pos="10800"/>
-        </w:tabs>
-        <w:ind w:firstLine="720"/>
-        <w:rPr>
-          <w:rFonts w:ascii="Roboto" w:hAnsi="Roboto"/>
-          <w:i/>
-          <w:sz w:val="22"/>
-        </w:rPr>
-      </w:pPr>
-      <w:r>
-        <w:rPr>
-          <w:rFonts w:ascii="Roboto" w:hAnsi="Roboto"/>
-          <w:i/>
-          <w:sz w:val="22"/>
-        </w:rPr>
-        <w:tab/>
-      </w:r>
-      <w:r>
-        <w:rPr>
-          <w:rFonts w:ascii="Roboto" w:hAnsi="Roboto"/>
-          <w:i/>
-          <w:sz w:val="22"/>
-        </w:rPr>
-        <w:t>B.</w:t>
-      </w:r>
-      <w:r>
-        <w:rPr>
-          <w:rFonts w:ascii="Roboto" w:hAnsi="Roboto"/>
-          <w:i/>
-          <w:sz w:val="22"/>
-        </w:rPr>
-        <w:t>A</w:t>
-      </w:r>
-      <w:r>
-        <w:rPr>
-          <w:rFonts w:ascii="Roboto" w:hAnsi="Roboto"/>
-          <w:i/>
-          <w:sz w:val="22"/>
-        </w:rPr>
-        <w:t xml:space="preserve">. in </w:t>
-      </w:r>
-      <w:r>
-        <w:rPr>
-          <w:rFonts w:ascii="Roboto" w:hAnsi="Roboto"/>
-          <w:i/>
-          <w:sz w:val="22"/>
-        </w:rPr>
-        <w:t xml:space="preserve">Cognitive Science </w:t>
-      </w:r>
-      <w:r>
-        <w:rPr>
-          <w:rFonts w:ascii="Roboto" w:hAnsi="Roboto"/>
-          <w:i/>
-          <w:sz w:val="22"/>
-        </w:rPr>
-        <w:t>and Philosophy</w:t>
-      </w:r>
-    </w:p>
-    <w:p>
-      <w:pPr>
-        <w:tabs>
-          <w:tab w:val="left" w:pos="1080"/>
-          <w:tab w:val="right" w:pos="10800"/>
-        </w:tabs>
-        <w:ind w:firstLine="720"/>
-        <w:rPr>
-          <w:rFonts w:ascii="Roboto" w:hAnsi="Roboto"/>
-        </w:rPr>
-      </w:pPr>
-      <w:r>
-        <w:rPr>
-          <w:rFonts w:ascii="Roboto" w:hAnsi="Roboto"/>
-          <w:i/>
-          <w:sz w:val="22"/>
-        </w:rPr>
-        <w:tab/>
-        <w:t xml:space="preserve">Minor in Entrepreneurship </w:t>
-      </w:r>
-    </w:p>
-    <w:p>
-      <w:pPr>
-        <w:tabs>
-          <w:tab w:val="left" w:pos="720"/>
-          <w:tab w:val="right" w:pos="10800"/>
-        </w:tabs>
-        <w:ind w:firstLine="720"/>
-        <w:rPr>
-          <w:rFonts w:ascii="Roboto" w:hAnsi="Roboto"/>
-        </w:rPr>
-      </w:pPr>
-      <w:r>
-        <w:rPr>
-          <w:rFonts w:ascii="Roboto" w:hAnsi="Roboto"/>
-          <w:b/>
-        </w:rPr>
-        <w:t>North</w:t>
-      </w:r>
-      <w:r>
-        <w:rPr>
-          <w:rFonts w:ascii="Roboto" w:hAnsi="Roboto"/>
-          <w:b/>
-        </w:rPr>
-        <w:t xml:space="preserve"> Brunswick Township High School</w:t>
-      </w:r>
-      <w:r>
-        <w:rPr>
-          <w:rFonts w:ascii="Roboto" w:hAnsi="Roboto"/>
-        </w:rPr>
-        <w:t xml:space="preserve">  </w:t>
-      </w:r>
-      <w:r>
-        <w:rPr>
-          <w:rFonts w:ascii="Roboto" w:hAnsi="Roboto"/>
-        </w:rPr>
-        <w:tab/>
-      </w:r>
-      <w:r>
-        <w:rPr>
-          <w:rFonts w:ascii="Roboto" w:hAnsi="Roboto"/>
-        </w:rPr>
-        <w:t>Class of 2015</w:t>
-      </w:r>
-    </w:p>
-    <w:p>
-      <w:pPr>
-        <w:tabs>
-          <w:tab w:val="right" w:pos="10800"/>
-        </w:tabs>
-        <w:rPr>
-          <w:rFonts w:ascii="Roboto" w:hAnsi="Roboto"/>
-        </w:rPr>
-      </w:pPr>
-    </w:p>
-    <w:p>
-      <w:pPr>
-        <w:tabs>
-          <w:tab w:val="right" w:pos="10800"/>
-        </w:tabs>
-        <w:rPr>
-          <w:rFonts w:ascii="Roboto" w:hAnsi="Roboto"/>
-          <w:sz w:val="32"/>
-        </w:rPr>
-      </w:pPr>
-      <w:r>
-        <w:rPr>
-          <w:rFonts w:ascii="Roboto" w:hAnsi="Roboto"/>
-          <w:sz w:val="32"/>
-        </w:rPr>
-        <w:t>Skills</w:t>
-      </w:r>
-    </w:p>
-    <w:p>
-      <w:pPr>
-        <w:tabs>
-          <w:tab w:val="left" w:pos="720"/>
-          <w:tab w:val="right" w:pos="10800"/>
-        </w:tabs>
-        <w:rPr>
-          <w:rFonts w:ascii="Roboto" w:hAnsi="Roboto"/>
-          <w:b/>
-        </w:rPr>
-      </w:pPr>
-      <w:r>
-        <w:rPr>
-          <w:rFonts w:ascii="Roboto" w:hAnsi="Roboto"/>
-        </w:rPr>
-        <w:tab/>
-      </w:r>
-      <w:r>
-        <w:rPr>
-          <w:rFonts w:ascii="Roboto" w:hAnsi="Roboto"/>
-          <w:b/>
-        </w:rPr>
-        <w:t>Computer Lan</w:t>
+        <w:t>Research Assistant: Rutgers University Center for Cognitive Science</w:t>
+      </w:r>
+      <w:r>
+        <w:rPr>
+          <w:rFonts w:ascii="Roboto" w:hAnsi="Roboto"/>
+          <w:b/>
+        </w:rPr>
+        <w:tab/>
+      </w:r>
+      <w:r>
+        <w:rPr>
+          <w:rFonts w:ascii="Roboto" w:hAnsi="Roboto"/>
+        </w:rPr>
+        <w:t>January – May 2018</w:t>
+      </w:r>
+    </w:p>
+    <w:p>
+      <w:pPr>
+        <w:tabs>
+          <w:tab w:val="left" w:pos="720"/>
+          <w:tab w:val="left" w:pos="1080"/>
+          <w:tab w:val="right" w:pos="10800"/>
+        </w:tabs>
+        <w:rPr>
+          <w:rFonts w:ascii="Roboto" w:hAnsi="Roboto"/>
+        </w:rPr>
+      </w:pPr>
+      <w:r>
+        <w:rPr>
+          <w:rFonts w:ascii="Roboto" w:hAnsi="Roboto"/>
+          <w:b/>
+        </w:rPr>
+        <w:tab/>
+      </w:r>
+      <w:r>
+        <w:rPr>
+          <w:rFonts w:ascii="Roboto" w:hAnsi="Roboto"/>
+          <w:b/>
+        </w:rPr>
+        <w:tab/>
       </w:r>
       <w:bookmarkStart w:id="0" w:name="_GoBack"/>
       <w:bookmarkEnd w:id="0"/>
       <w:r>
         <w:rPr>
           <w:rFonts w:ascii="Roboto" w:hAnsi="Roboto"/>
-          <w:b/>
-        </w:rPr>
-        <w:t>guages</w:t>
+          <w:i/>
+        </w:rPr>
+        <w:t xml:space="preserve"> </w:t>
+      </w:r>
+    </w:p>
+    <w:p>
+      <w:pPr>
+        <w:tabs>
+          <w:tab w:val="left" w:pos="720"/>
+          <w:tab w:val="left" w:pos="1080"/>
+          <w:tab w:val="right" w:pos="10800"/>
+        </w:tabs>
+        <w:rPr>
+          <w:rFonts w:ascii="Roboto" w:hAnsi="Roboto"/>
+        </w:rPr>
+      </w:pPr>
+      <w:r>
+        <w:rPr>
+          <w:rFonts w:ascii="Roboto" w:hAnsi="Roboto"/>
+          <w:b/>
+        </w:rPr>
+        <w:tab/>
+      </w:r>
+      <w:r>
+        <w:rPr>
+          <w:rFonts w:ascii="Roboto" w:hAnsi="Roboto"/>
+          <w:b/>
+        </w:rPr>
+        <w:t>Internship: Sparta Systems</w:t>
+      </w:r>
+      <w:r>
+        <w:rPr>
+          <w:rFonts w:ascii="Roboto" w:hAnsi="Roboto"/>
+          <w:b/>
+        </w:rPr>
+        <w:tab/>
+      </w:r>
+      <w:r>
+        <w:rPr>
+          <w:rFonts w:ascii="Roboto" w:hAnsi="Roboto"/>
+        </w:rPr>
+        <w:t>May – August 2016</w:t>
+      </w:r>
+    </w:p>
+    <w:p>
+      <w:pPr>
+        <w:tabs>
+          <w:tab w:val="left" w:pos="720"/>
+          <w:tab w:val="left" w:pos="1080"/>
+        </w:tabs>
+        <w:rPr>
+          <w:rFonts w:ascii="Roboto" w:hAnsi="Roboto"/>
+          <w:i/>
+        </w:rPr>
+      </w:pPr>
+      <w:r>
+        <w:rPr>
+          <w:rFonts w:ascii="Roboto" w:hAnsi="Roboto"/>
+        </w:rPr>
+        <w:tab/>
+      </w:r>
+      <w:r>
+        <w:rPr>
+          <w:rFonts w:ascii="Roboto" w:hAnsi="Roboto"/>
+        </w:rPr>
+        <w:tab/>
+      </w:r>
+      <w:r>
+        <w:rPr>
+          <w:rFonts w:ascii="Roboto" w:hAnsi="Roboto"/>
+          <w:i/>
+        </w:rPr>
+        <w:t>Refactored 15 year old java codebase</w:t>
+      </w:r>
+    </w:p>
+    <w:p>
+      <w:pPr>
+        <w:tabs>
+          <w:tab w:val="left" w:pos="720"/>
+          <w:tab w:val="left" w:pos="1080"/>
+          <w:tab w:val="right" w:pos="10800"/>
+        </w:tabs>
+        <w:rPr>
+          <w:rFonts w:ascii="Roboto" w:hAnsi="Roboto"/>
+        </w:rPr>
+      </w:pPr>
+      <w:r>
+        <w:rPr>
+          <w:rFonts w:ascii="Roboto" w:hAnsi="Roboto"/>
+          <w:i/>
+        </w:rPr>
+        <w:tab/>
+      </w:r>
+      <w:r>
+        <w:rPr>
+          <w:rFonts w:ascii="Roboto" w:hAnsi="Roboto"/>
+          <w:i/>
+        </w:rPr>
+        <w:tab/>
+        <w:t>Re-designed front end of web-app with new UX using less and HTML</w:t>
+      </w:r>
+      <w:r>
+        <w:rPr>
+          <w:rFonts w:ascii="Roboto" w:hAnsi="Roboto"/>
+        </w:rPr>
+        <w:t xml:space="preserve"> </w:t>
+      </w:r>
+    </w:p>
+    <w:p>
+      <w:pPr>
+        <w:tabs>
+          <w:tab w:val="left" w:pos="720"/>
+          <w:tab w:val="left" w:pos="1080"/>
+          <w:tab w:val="right" w:pos="10800"/>
+        </w:tabs>
+        <w:rPr>
+          <w:rFonts w:ascii="Roboto" w:hAnsi="Roboto"/>
+        </w:rPr>
+      </w:pPr>
+      <w:r>
+        <w:rPr>
+          <w:rFonts w:ascii="Roboto" w:hAnsi="Roboto"/>
+          <w:sz w:val="32"/>
+        </w:rPr>
+        <w:tab/>
+      </w:r>
+      <w:r>
+        <w:rPr>
+          <w:rFonts w:ascii="Roboto" w:hAnsi="Roboto"/>
+          <w:sz w:val="32"/>
+        </w:rPr>
+        <w:softHyphen/>
+      </w:r>
+      <w:r>
+        <w:rPr>
+          <w:rFonts w:ascii="Roboto" w:hAnsi="Roboto"/>
+          <w:sz w:val="32"/>
+        </w:rPr>
+        <w:softHyphen/>
+      </w:r>
+      <w:r>
+        <w:rPr>
+          <w:rFonts w:ascii="Roboto" w:hAnsi="Roboto"/>
+          <w:b/>
+        </w:rPr>
+        <w:t>Mentor for East Brunswick High School Robotics Team</w:t>
+      </w:r>
+      <w:r>
+        <w:rPr>
+          <w:rFonts w:ascii="Roboto" w:hAnsi="Roboto"/>
+          <w:b/>
+        </w:rPr>
+        <w:tab/>
+      </w:r>
+      <w:r>
+        <w:rPr>
+          <w:rFonts w:ascii="Roboto" w:hAnsi="Roboto"/>
+        </w:rPr>
+        <w:t>March 2016 – Present</w:t>
+      </w:r>
+    </w:p>
+    <w:p>
+      <w:pPr>
+        <w:tabs>
+          <w:tab w:val="left" w:pos="720"/>
+          <w:tab w:val="left" w:pos="1080"/>
+          <w:tab w:val="right" w:pos="10800"/>
+        </w:tabs>
+        <w:rPr>
+          <w:rFonts w:ascii="Roboto" w:hAnsi="Roboto"/>
+          <w:i/>
+        </w:rPr>
+      </w:pPr>
+      <w:r>
+        <w:rPr>
+          <w:rFonts w:ascii="Roboto" w:hAnsi="Roboto"/>
+        </w:rPr>
+        <w:tab/>
+      </w:r>
+      <w:r>
+        <w:rPr>
+          <w:rFonts w:ascii="Roboto" w:hAnsi="Roboto"/>
+        </w:rPr>
+        <w:tab/>
+      </w:r>
+      <w:r>
+        <w:rPr>
+          <w:rFonts w:ascii="Roboto" w:hAnsi="Roboto"/>
+          <w:i/>
+        </w:rPr>
+        <w:t xml:space="preserve">Lead formation of new FIRST robotics team to compete in rookie season in 2017 </w:t>
+      </w:r>
+    </w:p>
+    <w:p>
+      <w:pPr>
+        <w:tabs>
+          <w:tab w:val="left" w:pos="720"/>
+          <w:tab w:val="left" w:pos="1080"/>
+          <w:tab w:val="right" w:pos="10800"/>
+        </w:tabs>
+        <w:rPr>
+          <w:rFonts w:ascii="Roboto" w:hAnsi="Roboto"/>
+        </w:rPr>
+      </w:pPr>
+      <w:r>
+        <w:rPr>
+          <w:rFonts w:ascii="Roboto" w:hAnsi="Roboto"/>
+        </w:rPr>
+        <w:tab/>
+      </w:r>
+      <w:r>
+        <w:rPr>
+          <w:rFonts w:ascii="Roboto" w:hAnsi="Roboto"/>
+          <w:b/>
+        </w:rPr>
+        <w:t>Dance Instructor/Graphic Designer: Nrithya</w:t>
+      </w:r>
+      <w:r>
+        <w:rPr>
+          <w:rFonts w:ascii="Roboto" w:hAnsi="Roboto"/>
+          <w:b/>
+        </w:rPr>
+        <w:softHyphen/>
+      </w:r>
+      <w:r>
+        <w:rPr>
+          <w:rFonts w:ascii="Roboto" w:hAnsi="Roboto"/>
+          <w:b/>
+        </w:rPr>
+        <w:softHyphen/>
+      </w:r>
+      <w:r>
+        <w:rPr>
+          <w:rFonts w:ascii="Roboto" w:hAnsi="Roboto"/>
+          <w:b/>
+        </w:rPr>
+        <w:softHyphen/>
+      </w:r>
+      <w:r>
+        <w:rPr>
+          <w:rFonts w:ascii="Roboto" w:hAnsi="Roboto"/>
+          <w:b/>
+        </w:rPr>
+        <w:softHyphen/>
+      </w:r>
+      <w:r>
+        <w:rPr>
+          <w:rFonts w:ascii="Roboto" w:hAnsi="Roboto"/>
+          <w:b/>
+        </w:rPr>
+        <w:t>njali School of Dance</w:t>
+      </w:r>
+      <w:r>
+        <w:rPr>
+          <w:rFonts w:ascii="Roboto" w:hAnsi="Roboto"/>
+          <w:b/>
+        </w:rPr>
+        <w:tab/>
+      </w:r>
+      <w:r>
+        <w:rPr>
+          <w:rFonts w:ascii="Roboto" w:hAnsi="Roboto"/>
+        </w:rPr>
+        <w:t>August 2012 – Present</w:t>
+      </w:r>
+    </w:p>
+    <w:p>
+      <w:pPr>
+        <w:tabs>
+          <w:tab w:val="left" w:pos="720"/>
+          <w:tab w:val="left" w:pos="1080"/>
+          <w:tab w:val="right" w:pos="10800"/>
+        </w:tabs>
+        <w:rPr>
+          <w:rFonts w:ascii="Roboto" w:hAnsi="Roboto"/>
+          <w:i/>
+        </w:rPr>
+      </w:pPr>
+      <w:r>
+        <w:rPr>
+          <w:rFonts w:ascii="Roboto" w:hAnsi="Roboto"/>
+        </w:rPr>
+        <w:tab/>
+      </w:r>
+      <w:r>
+        <w:rPr>
+          <w:rFonts w:ascii="Roboto" w:hAnsi="Roboto"/>
+        </w:rPr>
+        <w:tab/>
+      </w:r>
+      <w:r>
+        <w:rPr>
+          <w:rFonts w:ascii="Roboto" w:hAnsi="Roboto"/>
+          <w:i/>
+        </w:rPr>
+        <w:t>Performing artist and instructor for young aspiring Bharatanatyam students</w:t>
+      </w:r>
+    </w:p>
+    <w:p>
+      <w:pPr>
+        <w:tabs>
+          <w:tab w:val="left" w:pos="720"/>
+          <w:tab w:val="left" w:pos="1080"/>
+          <w:tab w:val="right" w:pos="10800"/>
+        </w:tabs>
+        <w:rPr>
+          <w:rFonts w:ascii="Roboto" w:hAnsi="Roboto"/>
+        </w:rPr>
+      </w:pPr>
+      <w:r>
+        <w:rPr>
+          <w:rFonts w:ascii="Roboto" w:hAnsi="Roboto"/>
+          <w:i/>
+        </w:rPr>
+        <w:tab/>
+      </w:r>
+      <w:r>
+        <w:rPr>
+          <w:rFonts w:ascii="Roboto" w:hAnsi="Roboto"/>
+          <w:i/>
+        </w:rPr>
+        <w:tab/>
+        <w:t>Design advertising/marketing material for company productions and performances</w:t>
+      </w:r>
+      <w:r>
+        <w:rPr>
+          <w:rFonts w:ascii="Roboto" w:hAnsi="Roboto"/>
+        </w:rPr>
+        <w:t xml:space="preserve"> </w:t>
+      </w:r>
+    </w:p>
+    <w:p>
+      <w:pPr>
+        <w:tabs>
+          <w:tab w:val="left" w:pos="720"/>
+          <w:tab w:val="left" w:pos="1080"/>
+          <w:tab w:val="right" w:pos="10800"/>
+        </w:tabs>
+        <w:rPr>
+          <w:rFonts w:ascii="Roboto" w:hAnsi="Roboto"/>
+        </w:rPr>
+      </w:pPr>
+      <w:r>
+        <w:rPr>
+          <w:rFonts w:ascii="Roboto" w:hAnsi="Roboto"/>
+        </w:rPr>
+        <w:tab/>
+      </w:r>
+      <w:r>
+        <w:rPr>
+          <w:rFonts w:ascii="Roboto" w:hAnsi="Roboto"/>
+          <w:b/>
+        </w:rPr>
+        <w:t xml:space="preserve">Internship: Nibbly/Worldview </w:t>
+      </w:r>
+      <w:r>
+        <w:rPr>
+          <w:rFonts w:ascii="Roboto" w:hAnsi="Roboto"/>
+          <w:b/>
+        </w:rPr>
+        <w:tab/>
+      </w:r>
+      <w:r>
+        <w:rPr>
+          <w:rFonts w:ascii="Roboto" w:hAnsi="Roboto"/>
+        </w:rPr>
+        <w:t>June – August 2015</w:t>
+      </w:r>
+    </w:p>
+    <w:p>
+      <w:pPr>
+        <w:tabs>
+          <w:tab w:val="left" w:pos="720"/>
+          <w:tab w:val="left" w:pos="1080"/>
+          <w:tab w:val="right" w:pos="10800"/>
+        </w:tabs>
+        <w:rPr>
+          <w:rFonts w:ascii="Roboto" w:hAnsi="Roboto"/>
+          <w:i/>
+        </w:rPr>
+      </w:pPr>
+      <w:r>
+        <w:rPr>
+          <w:rFonts w:ascii="Roboto" w:hAnsi="Roboto"/>
+        </w:rPr>
+        <w:tab/>
+      </w:r>
+      <w:r>
+        <w:rPr>
+          <w:rFonts w:ascii="Roboto" w:hAnsi="Roboto"/>
+        </w:rPr>
+        <w:tab/>
+      </w:r>
+      <w:r>
+        <w:rPr>
+          <w:rFonts w:ascii="Roboto" w:hAnsi="Roboto"/>
+          <w:i/>
+        </w:rPr>
+        <w:t>Developed and designed Android App for tech startup</w:t>
+      </w:r>
+    </w:p>
+    <w:p>
+      <w:pPr>
+        <w:tabs>
+          <w:tab w:val="left" w:pos="720"/>
+          <w:tab w:val="left" w:pos="1080"/>
+          <w:tab w:val="right" w:pos="10800"/>
+        </w:tabs>
+        <w:rPr>
+          <w:rFonts w:ascii="Roboto" w:hAnsi="Roboto"/>
+        </w:rPr>
+      </w:pPr>
+      <w:r>
+        <w:rPr>
+          <w:rFonts w:ascii="Roboto" w:hAnsi="Roboto"/>
+        </w:rPr>
+        <w:tab/>
+      </w:r>
+      <w:r>
+        <w:rPr>
+          <w:rFonts w:ascii="Roboto" w:hAnsi="Roboto"/>
+          <w:b/>
+        </w:rPr>
+        <w:t>Photographer/Videographer: Nrithyanjali Institute of Dance</w:t>
+      </w:r>
+      <w:r>
+        <w:rPr>
+          <w:rFonts w:ascii="Roboto" w:hAnsi="Roboto"/>
+        </w:rPr>
+        <w:tab/>
+        <w:t>July – August 2015</w:t>
+      </w:r>
+    </w:p>
+    <w:p>
+      <w:pPr>
+        <w:tabs>
+          <w:tab w:val="left" w:pos="720"/>
+          <w:tab w:val="left" w:pos="1080"/>
+          <w:tab w:val="right" w:pos="10800"/>
+        </w:tabs>
+        <w:rPr>
+          <w:rFonts w:ascii="Roboto" w:hAnsi="Roboto"/>
+          <w:i/>
+        </w:rPr>
+      </w:pPr>
+      <w:r>
+        <w:rPr>
+          <w:rFonts w:ascii="Roboto" w:hAnsi="Roboto"/>
+        </w:rPr>
+        <w:tab/>
+      </w:r>
+      <w:r>
+        <w:rPr>
+          <w:rFonts w:ascii="Roboto" w:hAnsi="Roboto"/>
+        </w:rPr>
+        <w:tab/>
+      </w:r>
+      <w:r>
+        <w:rPr>
+          <w:rFonts w:ascii="Roboto" w:hAnsi="Roboto"/>
+          <w:i/>
+        </w:rPr>
+        <w:t xml:space="preserve">Recorded and Edited Bharatanatyam Arangetram (dance recital) videos </w:t>
+      </w:r>
+    </w:p>
+    <w:p>
+      <w:pPr>
+        <w:tabs>
+          <w:tab w:val="left" w:pos="720"/>
+          <w:tab w:val="left" w:pos="1080"/>
+        </w:tabs>
+        <w:rPr>
+          <w:rFonts w:ascii="Roboto" w:hAnsi="Roboto"/>
+          <w:i/>
+        </w:rPr>
+      </w:pPr>
+      <w:r>
+        <w:rPr>
+          <w:rFonts w:ascii="Roboto" w:hAnsi="Roboto"/>
+        </w:rPr>
+        <w:tab/>
+      </w:r>
+    </w:p>
+    <w:p>
+      <w:pPr>
+        <w:rPr>
+          <w:rFonts w:ascii="Roboto" w:hAnsi="Roboto"/>
+        </w:rPr>
+      </w:pPr>
+    </w:p>
+    <w:p>
+      <w:pPr>
+        <w:rPr>
+          <w:rFonts w:ascii="Roboto" w:hAnsi="Roboto"/>
+          <w:sz w:val="32"/>
+        </w:rPr>
+      </w:pPr>
+      <w:r>
+        <w:rPr>
+          <w:rFonts w:ascii="Roboto" w:hAnsi="Roboto"/>
+          <w:sz w:val="32"/>
+        </w:rPr>
+        <w:t>Education</w:t>
+      </w:r>
+    </w:p>
+    <w:p>
+      <w:pPr>
+        <w:tabs>
+          <w:tab w:val="right" w:pos="10800"/>
+        </w:tabs>
+        <w:ind w:firstLine="720"/>
+        <w:rPr>
+          <w:rFonts w:ascii="Roboto" w:hAnsi="Roboto"/>
+        </w:rPr>
+      </w:pPr>
+      <w:r>
+        <w:rPr>
+          <w:rFonts w:ascii="Roboto" w:hAnsi="Roboto"/>
+          <w:b/>
+        </w:rPr>
+        <w:t>Rutgers University New Brunswick</w:t>
+      </w:r>
+      <w:r>
+        <w:rPr>
+          <w:rFonts w:ascii="Roboto" w:hAnsi="Roboto"/>
+        </w:rPr>
+        <w:tab/>
+        <w:t>Class of 2019</w:t>
+      </w:r>
+    </w:p>
+    <w:p>
+      <w:pPr>
+        <w:tabs>
+          <w:tab w:val="left" w:pos="1080"/>
+          <w:tab w:val="right" w:pos="10800"/>
+        </w:tabs>
+        <w:ind w:firstLine="720"/>
+        <w:rPr>
+          <w:rFonts w:ascii="Roboto" w:hAnsi="Roboto"/>
+          <w:i/>
+          <w:sz w:val="22"/>
+        </w:rPr>
+      </w:pPr>
+      <w:r>
+        <w:rPr>
+          <w:rFonts w:ascii="Roboto" w:hAnsi="Roboto"/>
+          <w:i/>
+          <w:sz w:val="22"/>
+        </w:rPr>
+        <w:tab/>
+      </w:r>
+      <w:r>
+        <w:rPr>
+          <w:rFonts w:ascii="Roboto" w:hAnsi="Roboto"/>
+          <w:i/>
+          <w:sz w:val="22"/>
+        </w:rPr>
+        <w:t>B.</w:t>
+      </w:r>
+      <w:r>
+        <w:rPr>
+          <w:rFonts w:ascii="Roboto" w:hAnsi="Roboto"/>
+          <w:i/>
+          <w:sz w:val="22"/>
+        </w:rPr>
+        <w:t>A</w:t>
+      </w:r>
+      <w:r>
+        <w:rPr>
+          <w:rFonts w:ascii="Roboto" w:hAnsi="Roboto"/>
+          <w:i/>
+          <w:sz w:val="22"/>
+        </w:rPr>
+        <w:t xml:space="preserve">. in </w:t>
+      </w:r>
+      <w:r>
+        <w:rPr>
+          <w:rFonts w:ascii="Roboto" w:hAnsi="Roboto"/>
+          <w:i/>
+          <w:sz w:val="22"/>
+        </w:rPr>
+        <w:t xml:space="preserve">Cognitive Science </w:t>
+      </w:r>
+      <w:r>
+        <w:rPr>
+          <w:rFonts w:ascii="Roboto" w:hAnsi="Roboto"/>
+          <w:i/>
+          <w:sz w:val="22"/>
+        </w:rPr>
+        <w:t>and Philosophy</w:t>
+      </w:r>
+    </w:p>
+    <w:p>
+      <w:pPr>
+        <w:tabs>
+          <w:tab w:val="left" w:pos="1080"/>
+          <w:tab w:val="right" w:pos="10800"/>
+        </w:tabs>
+        <w:ind w:firstLine="720"/>
+        <w:rPr>
+          <w:rFonts w:ascii="Roboto" w:hAnsi="Roboto"/>
+        </w:rPr>
+      </w:pPr>
+      <w:r>
+        <w:rPr>
+          <w:rFonts w:ascii="Roboto" w:hAnsi="Roboto"/>
+          <w:i/>
+          <w:sz w:val="22"/>
+        </w:rPr>
+        <w:tab/>
+        <w:t xml:space="preserve">Minor in Entrepreneurship </w:t>
+      </w:r>
+    </w:p>
+    <w:p>
+      <w:pPr>
+        <w:tabs>
+          <w:tab w:val="left" w:pos="720"/>
+          <w:tab w:val="right" w:pos="10800"/>
+        </w:tabs>
+        <w:ind w:firstLine="720"/>
+        <w:rPr>
+          <w:rFonts w:ascii="Roboto" w:hAnsi="Roboto"/>
+        </w:rPr>
+      </w:pPr>
+      <w:r>
+        <w:rPr>
+          <w:rFonts w:ascii="Roboto" w:hAnsi="Roboto"/>
+          <w:b/>
+        </w:rPr>
+        <w:t>North</w:t>
+      </w:r>
+      <w:r>
+        <w:rPr>
+          <w:rFonts w:ascii="Roboto" w:hAnsi="Roboto"/>
+          <w:b/>
+        </w:rPr>
+        <w:t xml:space="preserve"> Brunswick Township High School</w:t>
+      </w:r>
+      <w:r>
+        <w:rPr>
+          <w:rFonts w:ascii="Roboto" w:hAnsi="Roboto"/>
+        </w:rPr>
+        <w:t xml:space="preserve">  </w:t>
+      </w:r>
+      <w:r>
+        <w:rPr>
+          <w:rFonts w:ascii="Roboto" w:hAnsi="Roboto"/>
+        </w:rPr>
+        <w:tab/>
+      </w:r>
+      <w:r>
+        <w:rPr>
+          <w:rFonts w:ascii="Roboto" w:hAnsi="Roboto"/>
+        </w:rPr>
+        <w:t>Class of 2015</w:t>
+      </w:r>
+    </w:p>
+    <w:p>
+      <w:pPr>
+        <w:tabs>
+          <w:tab w:val="right" w:pos="10800"/>
+        </w:tabs>
+        <w:rPr>
+          <w:rFonts w:ascii="Roboto" w:hAnsi="Roboto"/>
+        </w:rPr>
+      </w:pPr>
+    </w:p>
+    <w:p>
+      <w:pPr>
+        <w:tabs>
+          <w:tab w:val="right" w:pos="10800"/>
+        </w:tabs>
+        <w:rPr>
+          <w:rFonts w:ascii="Roboto" w:hAnsi="Roboto"/>
+          <w:sz w:val="32"/>
+        </w:rPr>
+      </w:pPr>
+      <w:r>
+        <w:rPr>
+          <w:rFonts w:ascii="Roboto" w:hAnsi="Roboto"/>
+          <w:sz w:val="32"/>
+        </w:rPr>
+        <w:t>Skills</w:t>
+      </w:r>
+    </w:p>
+    <w:p>
+      <w:pPr>
+        <w:tabs>
+          <w:tab w:val="left" w:pos="720"/>
+          <w:tab w:val="right" w:pos="10800"/>
+        </w:tabs>
+        <w:rPr>
+          <w:rFonts w:ascii="Roboto" w:hAnsi="Roboto"/>
+          <w:b/>
+        </w:rPr>
+      </w:pPr>
+      <w:r>
+        <w:rPr>
+          <w:rFonts w:ascii="Roboto" w:hAnsi="Roboto"/>
+        </w:rPr>
+        <w:tab/>
+      </w:r>
+      <w:r>
+        <w:rPr>
+          <w:rFonts w:ascii="Roboto" w:hAnsi="Roboto"/>
+          <w:b/>
+        </w:rPr>
+        <w:t>Computer Languages</w:t>
       </w:r>
       <w:r>
         <w:rPr>
@@ -1403,76 +1397,12 @@
         </w:rPr>
         <w:tab/>
       </w:r>
-    </w:p>
-    <w:p>
-      <w:pPr>
-        <w:tabs>
-          <w:tab w:val="left" w:pos="720"/>
-          <w:tab w:val="left" w:pos="1080"/>
-          <w:tab w:val="right" w:pos="10800"/>
-        </w:tabs>
-        <w:rPr>
-          <w:rFonts w:ascii="Roboto" w:hAnsi="Roboto"/>
-        </w:rPr>
-      </w:pPr>
-      <w:r>
-        <w:rPr>
-          <w:rFonts w:ascii="Roboto" w:hAnsi="Roboto"/>
-        </w:rPr>
-        <w:tab/>
-      </w:r>
-      <w:r>
-        <w:rPr>
-          <w:rFonts w:ascii="Roboto" w:hAnsi="Roboto"/>
-          <w:b/>
-        </w:rPr>
-        <w:t>Runner-Up of Best FOSS Hack</w:t>
-      </w:r>
-      <w:r>
-        <w:rPr>
-          <w:rFonts w:ascii="Roboto" w:hAnsi="Roboto"/>
-        </w:rPr>
-        <w:tab/>
-        <w:t>Brick Hack 2</w:t>
-      </w:r>
-    </w:p>
-    <w:p>
-      <w:pPr>
-        <w:tabs>
-          <w:tab w:val="left" w:pos="720"/>
-          <w:tab w:val="left" w:pos="1080"/>
-          <w:tab w:val="right" w:pos="10800"/>
-        </w:tabs>
-        <w:rPr>
-          <w:rFonts w:ascii="Roboto" w:hAnsi="Roboto"/>
-          <w:i/>
-        </w:rPr>
-      </w:pPr>
-      <w:r>
-        <w:rPr>
-          <w:rFonts w:ascii="Roboto" w:hAnsi="Roboto"/>
-        </w:rPr>
-        <w:tab/>
-      </w:r>
-      <w:r>
-        <w:rPr>
-          <w:rFonts w:ascii="Roboto" w:hAnsi="Roboto"/>
-        </w:rPr>
-        <w:tab/>
-      </w:r>
-      <w:r>
-        <w:rPr>
-          <w:rFonts w:ascii="Roboto" w:hAnsi="Roboto"/>
-          <w:i/>
-        </w:rPr>
-        <w:t xml:space="preserve">Developed </w:t>
-      </w:r>
-      <w:r>
-        <w:rPr>
-          <w:rFonts w:ascii="Roboto" w:hAnsi="Roboto"/>
-          <w:i/>
-        </w:rPr>
-        <w:t xml:space="preserve">Fitness tracking app and game that used real life data to effect in game stats </w:t>
+      <w:r>
+        <w:rPr>
+          <w:rFonts w:ascii="Roboto" w:hAnsi="Roboto"/>
+          <w:i/>
+        </w:rPr>
+        <w:t xml:space="preserve"> </w:t>
       </w:r>
     </w:p>
     <w:p>
@@ -2763,7 +2693,7 @@
 </file>
 
 <file path=customXml/itemProps1.xml><?xml version="1.0" encoding="utf-8"?>
-<ds:datastoreItem xmlns:ds="http://schemas.openxmlformats.org/officeDocument/2006/customXml" ds:itemID="{BF22FCED-BF90-4E7B-B291-37ECC9798285}">
+<ds:datastoreItem xmlns:ds="http://schemas.openxmlformats.org/officeDocument/2006/customXml" ds:itemID="{3ACB6700-5189-4A92-853F-2A5A331C4A26}">
   <ds:schemaRefs>
     <ds:schemaRef ds:uri="http://schemas.openxmlformats.org/officeDocument/2006/bibliography"/>
   </ds:schemaRefs>

</xml_diff>